<commit_message>
docs: arreglado pequeño error
</commit_message>
<xml_diff>
--- a/reports/C2/Group/Testing report - Group.docx
+++ b/reports/C2/Group/Testing report - Group.docx
@@ -11,41 +11,13 @@
           <w:szCs w:val="44"/>
         </w:rPr>
       </w:pPr>
-      <w:proofErr w:type="spellStart"/>
       <w:r>
         <w:rPr>
           <w:rFonts w:ascii="Times New Roman" w:hAnsi="Times New Roman" w:cs="Times New Roman"/>
           <w:sz w:val="44"/>
           <w:szCs w:val="44"/>
         </w:rPr>
-        <w:t>Testing</w:t>
-      </w:r>
-      <w:proofErr w:type="spellEnd"/>
-      <w:r>
-        <w:rPr>
-          <w:rFonts w:ascii="Times New Roman" w:hAnsi="Times New Roman" w:cs="Times New Roman"/>
-          <w:sz w:val="44"/>
-          <w:szCs w:val="44"/>
-        </w:rPr>
-        <w:t xml:space="preserve"> </w:t>
-      </w:r>
-      <w:proofErr w:type="spellStart"/>
-      <w:r>
-        <w:rPr>
-          <w:rFonts w:ascii="Times New Roman" w:hAnsi="Times New Roman" w:cs="Times New Roman"/>
-          <w:sz w:val="44"/>
-          <w:szCs w:val="44"/>
-        </w:rPr>
-        <w:t>report</w:t>
-      </w:r>
-      <w:proofErr w:type="spellEnd"/>
-      <w:r>
-        <w:rPr>
-          <w:rFonts w:ascii="Times New Roman" w:hAnsi="Times New Roman" w:cs="Times New Roman"/>
-          <w:sz w:val="44"/>
-          <w:szCs w:val="44"/>
-        </w:rPr>
-        <w:t xml:space="preserve"> </w:t>
+        <w:t xml:space="preserve">Testing report </w:t>
       </w:r>
     </w:p>
     <w:p>
@@ -59,7 +31,19 @@
         <w:rPr>
           <w:rFonts w:ascii="Times New Roman" w:hAnsi="Times New Roman" w:cs="Times New Roman"/>
         </w:rPr>
-        <w:t>Grupo C1.054</w:t>
+        <w:t>Grupo C</w:t>
+      </w:r>
+      <w:r>
+        <w:rPr>
+          <w:rFonts w:ascii="Times New Roman" w:hAnsi="Times New Roman" w:cs="Times New Roman"/>
+        </w:rPr>
+        <w:t>2</w:t>
+      </w:r>
+      <w:r>
+        <w:rPr>
+          <w:rFonts w:ascii="Times New Roman" w:hAnsi="Times New Roman" w:cs="Times New Roman"/>
+        </w:rPr>
+        <w:t>.054</w:t>
       </w:r>
       <w:r>
         <w:rPr>
@@ -296,33 +280,11 @@
                 <w:rFonts w:ascii="Times New Roman" w:hAnsi="Times New Roman" w:cs="Times New Roman"/>
               </w:rPr>
             </w:pPr>
-            <w:proofErr w:type="spellStart"/>
             <w:r>
               <w:rPr>
                 <w:rFonts w:ascii="Times New Roman" w:hAnsi="Times New Roman" w:cs="Times New Roman"/>
               </w:rPr>
-              <w:t>Testing</w:t>
-            </w:r>
-            <w:proofErr w:type="spellEnd"/>
-            <w:r>
-              <w:rPr>
-                <w:rFonts w:ascii="Times New Roman" w:hAnsi="Times New Roman" w:cs="Times New Roman"/>
-              </w:rPr>
-              <w:t xml:space="preserve"> </w:t>
-            </w:r>
-            <w:proofErr w:type="spellStart"/>
-            <w:r>
-              <w:rPr>
-                <w:rFonts w:ascii="Times New Roman" w:hAnsi="Times New Roman" w:cs="Times New Roman"/>
-              </w:rPr>
-              <w:t>report</w:t>
-            </w:r>
-            <w:proofErr w:type="spellEnd"/>
-            <w:r>
-              <w:rPr>
-                <w:rFonts w:ascii="Times New Roman" w:hAnsi="Times New Roman" w:cs="Times New Roman"/>
-              </w:rPr>
-              <w:t xml:space="preserve"> grupal</w:t>
+              <w:t>Testing report grupal</w:t>
             </w:r>
           </w:p>
         </w:tc>
@@ -374,33 +336,11 @@
                 <w:rFonts w:ascii="Times New Roman" w:hAnsi="Times New Roman" w:cs="Times New Roman"/>
               </w:rPr>
             </w:pPr>
-            <w:proofErr w:type="spellStart"/>
             <w:r>
               <w:rPr>
                 <w:rFonts w:ascii="Times New Roman" w:hAnsi="Times New Roman" w:cs="Times New Roman"/>
               </w:rPr>
-              <w:t>Testing</w:t>
-            </w:r>
-            <w:proofErr w:type="spellEnd"/>
-            <w:r>
-              <w:rPr>
-                <w:rFonts w:ascii="Times New Roman" w:hAnsi="Times New Roman" w:cs="Times New Roman"/>
-              </w:rPr>
-              <w:t xml:space="preserve"> </w:t>
-            </w:r>
-            <w:proofErr w:type="spellStart"/>
-            <w:r>
-              <w:rPr>
-                <w:rFonts w:ascii="Times New Roman" w:hAnsi="Times New Roman" w:cs="Times New Roman"/>
-              </w:rPr>
-              <w:t>report</w:t>
-            </w:r>
-            <w:proofErr w:type="spellEnd"/>
-            <w:r>
-              <w:rPr>
-                <w:rFonts w:ascii="Times New Roman" w:hAnsi="Times New Roman" w:cs="Times New Roman"/>
-              </w:rPr>
-              <w:t xml:space="preserve"> extraordinaria</w:t>
+              <w:t>Testing report extraordinaria</w:t>
             </w:r>
           </w:p>
         </w:tc>
@@ -739,25 +679,7 @@
           <w:sz w:val="24"/>
           <w:szCs w:val="24"/>
         </w:rPr>
-        <w:t>Introducción………………………………………………………………………</w:t>
-      </w:r>
-      <w:proofErr w:type="gramStart"/>
-      <w:r>
-        <w:rPr>
-          <w:rFonts w:ascii="Times New Roman" w:hAnsi="Times New Roman" w:cs="Times New Roman"/>
-          <w:sz w:val="24"/>
-          <w:szCs w:val="24"/>
-        </w:rPr>
-        <w:t>…….</w:t>
-      </w:r>
-      <w:proofErr w:type="gramEnd"/>
-      <w:r>
-        <w:rPr>
-          <w:rFonts w:ascii="Times New Roman" w:hAnsi="Times New Roman" w:cs="Times New Roman"/>
-          <w:sz w:val="24"/>
-          <w:szCs w:val="24"/>
-        </w:rPr>
-        <w:t>.</w:t>
+        <w:t>Introducción……………………………………………………………………………..</w:t>
       </w:r>
       <w:r>
         <w:rPr>
@@ -782,25 +704,7 @@
           <w:sz w:val="24"/>
           <w:szCs w:val="24"/>
         </w:rPr>
-        <w:t>Contenido…………………………………………………………………………</w:t>
-      </w:r>
-      <w:proofErr w:type="gramStart"/>
-      <w:r>
-        <w:rPr>
-          <w:rFonts w:ascii="Times New Roman" w:hAnsi="Times New Roman" w:cs="Times New Roman"/>
-          <w:sz w:val="24"/>
-          <w:szCs w:val="24"/>
-        </w:rPr>
-        <w:t>…….</w:t>
-      </w:r>
-      <w:proofErr w:type="gramEnd"/>
-      <w:r>
-        <w:rPr>
-          <w:rFonts w:ascii="Times New Roman" w:hAnsi="Times New Roman" w:cs="Times New Roman"/>
-          <w:sz w:val="24"/>
-          <w:szCs w:val="24"/>
-        </w:rPr>
-        <w:t>.</w:t>
+        <w:t>Contenido………………………………………………………………………………..</w:t>
       </w:r>
       <w:r>
         <w:rPr>
@@ -852,33 +756,15 @@
           <w:szCs w:val="24"/>
         </w:rPr>
         <w:tab/>
-        <w:t>Análisis de rendimiento……………………………………………………</w:t>
-      </w:r>
-      <w:proofErr w:type="gramStart"/>
-      <w:r>
-        <w:rPr>
-          <w:rFonts w:ascii="Times New Roman" w:hAnsi="Times New Roman" w:cs="Times New Roman"/>
-          <w:sz w:val="24"/>
-          <w:szCs w:val="24"/>
-        </w:rPr>
-        <w:t>…...</w:t>
-      </w:r>
-      <w:r>
-        <w:rPr>
-          <w:rFonts w:ascii="Times New Roman" w:hAnsi="Times New Roman" w:cs="Times New Roman"/>
-          <w:sz w:val="24"/>
-          <w:szCs w:val="24"/>
-        </w:rPr>
-        <w:t>.</w:t>
-      </w:r>
-      <w:proofErr w:type="gramEnd"/>
-      <w:r>
-        <w:rPr>
-          <w:rFonts w:ascii="Times New Roman" w:hAnsi="Times New Roman" w:cs="Times New Roman"/>
-          <w:sz w:val="24"/>
-          <w:szCs w:val="24"/>
-        </w:rPr>
-        <w:t>.4</w:t>
+        <w:t>Análisis de rendimiento………………………………………………………...</w:t>
+      </w:r>
+      <w:r>
+        <w:rPr>
+          <w:rFonts w:ascii="Times New Roman" w:hAnsi="Times New Roman" w:cs="Times New Roman"/>
+          <w:sz w:val="24"/>
+          <w:szCs w:val="24"/>
+        </w:rPr>
+        <w:t>..4</w:t>
       </w:r>
     </w:p>
     <w:p>
@@ -1217,21 +1103,7 @@
         <w:rPr>
           <w:rFonts w:ascii="Times New Roman" w:hAnsi="Times New Roman" w:cs="Times New Roman"/>
         </w:rPr>
-        <w:t xml:space="preserve">El presente informe tiene como objetivo explicar el proceso mediante el cual se ha realizado el </w:t>
-      </w:r>
-      <w:proofErr w:type="spellStart"/>
-      <w:r>
-        <w:rPr>
-          <w:rFonts w:ascii="Times New Roman" w:hAnsi="Times New Roman" w:cs="Times New Roman"/>
-        </w:rPr>
-        <w:t>testing</w:t>
-      </w:r>
-      <w:proofErr w:type="spellEnd"/>
-      <w:r>
-        <w:rPr>
-          <w:rFonts w:ascii="Times New Roman" w:hAnsi="Times New Roman" w:cs="Times New Roman"/>
-        </w:rPr>
-        <w:t xml:space="preserve"> funcional y el análisis de rendimiento del sistema, con el fin de garantizar un proyecto de alto nivel. Para ello, se llevaron a cabo diversas pruebas relacionadas para el requisito funcional #11 de la parte grupal, centrado en las operaciones del administrador con los aeropuertos.</w:t>
+        <w:t>El presente informe tiene como objetivo explicar el proceso mediante el cual se ha realizado el testing funcional y el análisis de rendimiento del sistema, con el fin de garantizar un proyecto de alto nivel. Para ello, se llevaron a cabo diversas pruebas relacionadas para el requisito funcional #11 de la parte grupal, centrado en las operaciones del administrador con los aeropuertos.</w:t>
       </w:r>
     </w:p>
     <w:p>
@@ -1257,21 +1129,7 @@
         <w:rPr>
           <w:rFonts w:ascii="Times New Roman" w:hAnsi="Times New Roman" w:cs="Times New Roman"/>
         </w:rPr>
-        <w:t xml:space="preserve">El informe está dividido en dos partes principales, ambos centrados en el proceso de </w:t>
-      </w:r>
-      <w:proofErr w:type="spellStart"/>
-      <w:r>
-        <w:rPr>
-          <w:rFonts w:ascii="Times New Roman" w:hAnsi="Times New Roman" w:cs="Times New Roman"/>
-        </w:rPr>
-        <w:t>testing</w:t>
-      </w:r>
-      <w:proofErr w:type="spellEnd"/>
-      <w:r>
-        <w:rPr>
-          <w:rFonts w:ascii="Times New Roman" w:hAnsi="Times New Roman" w:cs="Times New Roman"/>
-        </w:rPr>
-        <w:t xml:space="preserve"> del proyecto. El primer capítulo aborda las pruebas funcionales, presentando un listado de casos de prueba organizados por funcionalidad. Cada caso incluye una breve descripción.</w:t>
+        <w:t>El informe está dividido en dos partes principales, ambos centrados en el proceso de testing del proyecto. El primer capítulo aborda las pruebas funcionales, presentando un listado de casos de prueba organizados por funcionalidad. Cada caso incluye una breve descripción.</w:t>
       </w:r>
     </w:p>
     <w:p>
@@ -1343,51 +1201,21 @@
         <w:rPr>
           <w:rFonts w:ascii="Times New Roman" w:hAnsi="Times New Roman" w:cs="Times New Roman"/>
         </w:rPr>
-        <w:t xml:space="preserve"> un conjunto de pruebas con casos positivos (.</w:t>
-      </w:r>
-      <w:proofErr w:type="spellStart"/>
-      <w:r>
-        <w:rPr>
-          <w:rFonts w:ascii="Times New Roman" w:hAnsi="Times New Roman" w:cs="Times New Roman"/>
-        </w:rPr>
-        <w:t>safe</w:t>
-      </w:r>
-      <w:proofErr w:type="spellEnd"/>
-      <w:r>
-        <w:rPr>
-          <w:rFonts w:ascii="Times New Roman" w:hAnsi="Times New Roman" w:cs="Times New Roman"/>
-        </w:rPr>
-        <w:t>) y casos negativos (.</w:t>
-      </w:r>
-      <w:proofErr w:type="spellStart"/>
-      <w:r>
-        <w:rPr>
-          <w:rFonts w:ascii="Times New Roman" w:hAnsi="Times New Roman" w:cs="Times New Roman"/>
-        </w:rPr>
-        <w:t>hack</w:t>
-      </w:r>
-      <w:proofErr w:type="spellEnd"/>
-      <w:r>
-        <w:rPr>
-          <w:rFonts w:ascii="Times New Roman" w:hAnsi="Times New Roman" w:cs="Times New Roman"/>
-        </w:rPr>
-        <w:t>), ahora se dirá con más detalle la metodología seguida para cada funcionalidad:</w:t>
-      </w:r>
-    </w:p>
-    <w:p>
-      <w:pPr>
-        <w:rPr>
-          <w:rFonts w:ascii="Times New Roman" w:hAnsi="Times New Roman" w:cs="Times New Roman"/>
-        </w:rPr>
-      </w:pPr>
-      <w:proofErr w:type="spellStart"/>
+        <w:t xml:space="preserve"> un conjunto de pruebas con casos positivos (.safe) y casos negativos (.hack), ahora se dirá con más detalle la metodología seguida para cada funcionalidad:</w:t>
+      </w:r>
+    </w:p>
+    <w:p>
+      <w:pPr>
+        <w:rPr>
+          <w:rFonts w:ascii="Times New Roman" w:hAnsi="Times New Roman" w:cs="Times New Roman"/>
+        </w:rPr>
+      </w:pPr>
       <w:r>
         <w:rPr>
           <w:rFonts w:ascii="Times New Roman" w:hAnsi="Times New Roman" w:cs="Times New Roman"/>
         </w:rPr>
         <w:t>Airport</w:t>
       </w:r>
-      <w:proofErr w:type="spellEnd"/>
     </w:p>
     <w:p>
       <w:pPr>
@@ -1400,35 +1228,11 @@
           <w:rFonts w:ascii="Times New Roman" w:hAnsi="Times New Roman" w:cs="Times New Roman"/>
         </w:rPr>
       </w:pPr>
-      <w:proofErr w:type="spellStart"/>
-      <w:proofErr w:type="gramStart"/>
-      <w:r>
-        <w:rPr>
-          <w:rFonts w:ascii="Times New Roman" w:hAnsi="Times New Roman" w:cs="Times New Roman"/>
-        </w:rPr>
-        <w:t>create.safe</w:t>
-      </w:r>
-      <w:proofErr w:type="spellEnd"/>
-      <w:proofErr w:type="gramEnd"/>
-      <w:r>
-        <w:rPr>
-          <w:rFonts w:ascii="Times New Roman" w:hAnsi="Times New Roman" w:cs="Times New Roman"/>
-        </w:rPr>
-        <w:t xml:space="preserve">: Se lleva a cabo un </w:t>
-      </w:r>
-      <w:proofErr w:type="spellStart"/>
-      <w:r>
-        <w:rPr>
-          <w:rFonts w:ascii="Times New Roman" w:hAnsi="Times New Roman" w:cs="Times New Roman"/>
-        </w:rPr>
-        <w:t>create</w:t>
-      </w:r>
-      <w:proofErr w:type="spellEnd"/>
-      <w:r>
-        <w:rPr>
-          <w:rFonts w:ascii="Times New Roman" w:hAnsi="Times New Roman" w:cs="Times New Roman"/>
-        </w:rPr>
-        <w:t xml:space="preserve"> rellenando un formulario con valores correctos.</w:t>
+      <w:r>
+        <w:rPr>
+          <w:rFonts w:ascii="Times New Roman" w:hAnsi="Times New Roman" w:cs="Times New Roman"/>
+        </w:rPr>
+        <w:t>create.safe: Se lleva a cabo un create rellenando un formulario con valores correctos.</w:t>
       </w:r>
     </w:p>
     <w:p>
@@ -1442,21 +1246,11 @@
           <w:rFonts w:ascii="Times New Roman" w:hAnsi="Times New Roman" w:cs="Times New Roman"/>
         </w:rPr>
       </w:pPr>
-      <w:proofErr w:type="spellStart"/>
-      <w:proofErr w:type="gramStart"/>
-      <w:r>
-        <w:rPr>
-          <w:rFonts w:ascii="Times New Roman" w:hAnsi="Times New Roman" w:cs="Times New Roman"/>
-        </w:rPr>
-        <w:t>list.safe</w:t>
-      </w:r>
-      <w:proofErr w:type="spellEnd"/>
-      <w:proofErr w:type="gramEnd"/>
-      <w:r>
-        <w:rPr>
-          <w:rFonts w:ascii="Times New Roman" w:hAnsi="Times New Roman" w:cs="Times New Roman"/>
-        </w:rPr>
-        <w:t>: Se comprueba que el listado aparezca correctamente.</w:t>
+      <w:r>
+        <w:rPr>
+          <w:rFonts w:ascii="Times New Roman" w:hAnsi="Times New Roman" w:cs="Times New Roman"/>
+        </w:rPr>
+        <w:t>list.safe: Se comprueba que el listado aparezca correctamente.</w:t>
       </w:r>
     </w:p>
     <w:p>
@@ -1470,35 +1264,11 @@
           <w:rFonts w:ascii="Times New Roman" w:hAnsi="Times New Roman" w:cs="Times New Roman"/>
         </w:rPr>
       </w:pPr>
-      <w:proofErr w:type="spellStart"/>
-      <w:proofErr w:type="gramStart"/>
-      <w:r>
-        <w:rPr>
-          <w:rFonts w:ascii="Times New Roman" w:hAnsi="Times New Roman" w:cs="Times New Roman"/>
-        </w:rPr>
-        <w:t>show.safe</w:t>
-      </w:r>
-      <w:proofErr w:type="spellEnd"/>
-      <w:proofErr w:type="gramEnd"/>
-      <w:r>
-        <w:rPr>
-          <w:rFonts w:ascii="Times New Roman" w:hAnsi="Times New Roman" w:cs="Times New Roman"/>
-        </w:rPr>
-        <w:t xml:space="preserve">: Se comprueba que se muestren los datos de un </w:t>
-      </w:r>
-      <w:proofErr w:type="spellStart"/>
-      <w:r>
-        <w:rPr>
-          <w:rFonts w:ascii="Times New Roman" w:hAnsi="Times New Roman" w:cs="Times New Roman"/>
-        </w:rPr>
-        <w:t>airport</w:t>
-      </w:r>
-      <w:proofErr w:type="spellEnd"/>
-      <w:r>
-        <w:rPr>
-          <w:rFonts w:ascii="Times New Roman" w:hAnsi="Times New Roman" w:cs="Times New Roman"/>
-        </w:rPr>
-        <w:t xml:space="preserve"> correctamente.</w:t>
+      <w:r>
+        <w:rPr>
+          <w:rFonts w:ascii="Times New Roman" w:hAnsi="Times New Roman" w:cs="Times New Roman"/>
+        </w:rPr>
+        <w:t>show.safe: Se comprueba que se muestren los datos de un airport correctamente.</w:t>
       </w:r>
     </w:p>
     <w:p>
@@ -1512,35 +1282,11 @@
           <w:rFonts w:ascii="Times New Roman" w:hAnsi="Times New Roman" w:cs="Times New Roman"/>
         </w:rPr>
       </w:pPr>
-      <w:proofErr w:type="spellStart"/>
-      <w:proofErr w:type="gramStart"/>
-      <w:r>
-        <w:rPr>
-          <w:rFonts w:ascii="Times New Roman" w:hAnsi="Times New Roman" w:cs="Times New Roman"/>
-        </w:rPr>
-        <w:t>update.safe</w:t>
-      </w:r>
-      <w:proofErr w:type="spellEnd"/>
-      <w:proofErr w:type="gramEnd"/>
-      <w:r>
-        <w:rPr>
-          <w:rFonts w:ascii="Times New Roman" w:hAnsi="Times New Roman" w:cs="Times New Roman"/>
-        </w:rPr>
-        <w:t xml:space="preserve">: Se comprueba que los </w:t>
-      </w:r>
-      <w:proofErr w:type="spellStart"/>
-      <w:r>
-        <w:rPr>
-          <w:rFonts w:ascii="Times New Roman" w:hAnsi="Times New Roman" w:cs="Times New Roman"/>
-        </w:rPr>
-        <w:t>airport</w:t>
-      </w:r>
-      <w:proofErr w:type="spellEnd"/>
-      <w:r>
-        <w:rPr>
-          <w:rFonts w:ascii="Times New Roman" w:hAnsi="Times New Roman" w:cs="Times New Roman"/>
-        </w:rPr>
-        <w:t xml:space="preserve"> se actualizan correctamente.</w:t>
+      <w:r>
+        <w:rPr>
+          <w:rFonts w:ascii="Times New Roman" w:hAnsi="Times New Roman" w:cs="Times New Roman"/>
+        </w:rPr>
+        <w:t>update.safe: Se comprueba que los airport se actualizan correctamente.</w:t>
       </w:r>
     </w:p>
     <w:p>
@@ -1554,21 +1300,11 @@
           <w:rFonts w:ascii="Times New Roman" w:hAnsi="Times New Roman" w:cs="Times New Roman"/>
         </w:rPr>
       </w:pPr>
-      <w:proofErr w:type="spellStart"/>
-      <w:proofErr w:type="gramStart"/>
-      <w:r>
-        <w:rPr>
-          <w:rFonts w:ascii="Times New Roman" w:hAnsi="Times New Roman" w:cs="Times New Roman"/>
-        </w:rPr>
-        <w:t>create.hack</w:t>
-      </w:r>
-      <w:proofErr w:type="spellEnd"/>
-      <w:proofErr w:type="gramEnd"/>
-      <w:r>
-        <w:rPr>
-          <w:rFonts w:ascii="Times New Roman" w:hAnsi="Times New Roman" w:cs="Times New Roman"/>
-        </w:rPr>
-        <w:t>: Se comprueba que al introducir datos erróneos no se permita crear y se comprueba que desde otro tipo de usuario que no sea un administrador no se tenga acceso.</w:t>
+      <w:r>
+        <w:rPr>
+          <w:rFonts w:ascii="Times New Roman" w:hAnsi="Times New Roman" w:cs="Times New Roman"/>
+        </w:rPr>
+        <w:t>create.hack: Se comprueba que al introducir datos erróneos no se permita crear y se comprueba que desde otro tipo de usuario que no sea un administrador no se tenga acceso.</w:t>
       </w:r>
     </w:p>
     <w:p>
@@ -1582,32 +1318,12 @@
           <w:rFonts w:ascii="Times New Roman" w:hAnsi="Times New Roman" w:cs="Times New Roman"/>
         </w:rPr>
       </w:pPr>
-      <w:proofErr w:type="spellStart"/>
-      <w:proofErr w:type="gramStart"/>
-      <w:r>
-        <w:rPr>
-          <w:rFonts w:ascii="Times New Roman" w:hAnsi="Times New Roman" w:cs="Times New Roman"/>
-        </w:rPr>
-        <w:t>update.hack</w:t>
-      </w:r>
-      <w:proofErr w:type="spellEnd"/>
-      <w:proofErr w:type="gramEnd"/>
-      <w:r>
-        <w:rPr>
-          <w:rFonts w:ascii="Times New Roman" w:hAnsi="Times New Roman" w:cs="Times New Roman"/>
-        </w:rPr>
-        <w:t xml:space="preserve">: Mismo caso de prueba que </w:t>
-      </w:r>
-      <w:proofErr w:type="spellStart"/>
-      <w:proofErr w:type="gramStart"/>
-      <w:r>
-        <w:rPr>
-          <w:rFonts w:ascii="Times New Roman" w:hAnsi="Times New Roman" w:cs="Times New Roman"/>
-        </w:rPr>
-        <w:t>create.hack</w:t>
-      </w:r>
-      <w:proofErr w:type="spellEnd"/>
-      <w:proofErr w:type="gramEnd"/>
+      <w:r>
+        <w:rPr>
+          <w:rFonts w:ascii="Times New Roman" w:hAnsi="Times New Roman" w:cs="Times New Roman"/>
+        </w:rPr>
+        <w:t>update.hack: Mismo caso de prueba que create.hack</w:t>
+      </w:r>
     </w:p>
     <w:p>
       <w:pPr>
@@ -1620,35 +1336,11 @@
           <w:rFonts w:ascii="Times New Roman" w:hAnsi="Times New Roman" w:cs="Times New Roman"/>
         </w:rPr>
       </w:pPr>
-      <w:proofErr w:type="spellStart"/>
-      <w:proofErr w:type="gramStart"/>
-      <w:r>
-        <w:rPr>
-          <w:rFonts w:ascii="Times New Roman" w:hAnsi="Times New Roman" w:cs="Times New Roman"/>
-        </w:rPr>
-        <w:t>show.hack</w:t>
-      </w:r>
-      <w:proofErr w:type="spellEnd"/>
-      <w:proofErr w:type="gramEnd"/>
-      <w:r>
-        <w:rPr>
-          <w:rFonts w:ascii="Times New Roman" w:hAnsi="Times New Roman" w:cs="Times New Roman"/>
-        </w:rPr>
-        <w:t xml:space="preserve">: Se comprueba que solo el administrador puede ver los </w:t>
-      </w:r>
-      <w:proofErr w:type="spellStart"/>
-      <w:r>
-        <w:rPr>
-          <w:rFonts w:ascii="Times New Roman" w:hAnsi="Times New Roman" w:cs="Times New Roman"/>
-        </w:rPr>
-        <w:t>airport</w:t>
-      </w:r>
-      <w:proofErr w:type="spellEnd"/>
-      <w:r>
-        <w:rPr>
-          <w:rFonts w:ascii="Times New Roman" w:hAnsi="Times New Roman" w:cs="Times New Roman"/>
-        </w:rPr>
-        <w:t>.</w:t>
+      <w:r>
+        <w:rPr>
+          <w:rFonts w:ascii="Times New Roman" w:hAnsi="Times New Roman" w:cs="Times New Roman"/>
+        </w:rPr>
+        <w:t>show.hack: Se comprueba que solo el administrador puede ver los airport.</w:t>
       </w:r>
     </w:p>
     <w:p>
@@ -1662,35 +1354,11 @@
           <w:rFonts w:ascii="Times New Roman" w:hAnsi="Times New Roman" w:cs="Times New Roman"/>
         </w:rPr>
       </w:pPr>
-      <w:proofErr w:type="spellStart"/>
-      <w:proofErr w:type="gramStart"/>
-      <w:r>
-        <w:rPr>
-          <w:rFonts w:ascii="Times New Roman" w:hAnsi="Times New Roman" w:cs="Times New Roman"/>
-        </w:rPr>
-        <w:t>list.hack</w:t>
-      </w:r>
-      <w:proofErr w:type="spellEnd"/>
-      <w:proofErr w:type="gramEnd"/>
-      <w:r>
-        <w:rPr>
-          <w:rFonts w:ascii="Times New Roman" w:hAnsi="Times New Roman" w:cs="Times New Roman"/>
-        </w:rPr>
-        <w:t xml:space="preserve">: Se comprueba que solo el administrador puede ver los </w:t>
-      </w:r>
-      <w:proofErr w:type="spellStart"/>
-      <w:r>
-        <w:rPr>
-          <w:rFonts w:ascii="Times New Roman" w:hAnsi="Times New Roman" w:cs="Times New Roman"/>
-        </w:rPr>
-        <w:t>airport</w:t>
-      </w:r>
-      <w:proofErr w:type="spellEnd"/>
-      <w:r>
-        <w:rPr>
-          <w:rFonts w:ascii="Times New Roman" w:hAnsi="Times New Roman" w:cs="Times New Roman"/>
-        </w:rPr>
-        <w:t xml:space="preserve"> al igual que en el caso anterior.</w:t>
+      <w:r>
+        <w:rPr>
+          <w:rFonts w:ascii="Times New Roman" w:hAnsi="Times New Roman" w:cs="Times New Roman"/>
+        </w:rPr>
+        <w:t>list.hack: Se comprueba que solo el administrador puede ver los airport al igual que en el caso anterior.</w:t>
       </w:r>
     </w:p>
     <w:p>
@@ -1781,34 +1449,13 @@
         <w:rPr>
           <w:rFonts w:ascii="Times New Roman" w:hAnsi="Times New Roman" w:cs="Times New Roman"/>
         </w:rPr>
-        <w:t xml:space="preserve">A </w:t>
-      </w:r>
-      <w:proofErr w:type="gramStart"/>
-      <w:r>
-        <w:rPr>
-          <w:rFonts w:ascii="Times New Roman" w:hAnsi="Times New Roman" w:cs="Times New Roman"/>
-        </w:rPr>
-        <w:t>continuación</w:t>
-      </w:r>
-      <w:proofErr w:type="gramEnd"/>
-      <w:r>
-        <w:rPr>
-          <w:rFonts w:ascii="Times New Roman" w:hAnsi="Times New Roman" w:cs="Times New Roman"/>
-        </w:rPr>
-        <w:t xml:space="preserve"> se realizará un análisis de rendimiento del sistema mediante la ejecución de las pruebas funcionales mencionadas anteriormente. Las pruebas se realizaron </w:t>
-      </w:r>
-      <w:r>
-        <w:rPr>
-          <w:rFonts w:ascii="Times New Roman" w:hAnsi="Times New Roman" w:cs="Times New Roman"/>
-        </w:rPr>
-        <w:t xml:space="preserve">teniendo en cuenta la aplicación de los </w:t>
-      </w:r>
-      <w:proofErr w:type="gramStart"/>
-      <w:r>
-        <w:rPr>
-          <w:rFonts w:ascii="Times New Roman" w:hAnsi="Times New Roman" w:cs="Times New Roman"/>
-        </w:rPr>
-        <w:t xml:space="preserve">índices </w:t>
+        <w:t xml:space="preserve">A continuación se realizará un análisis de rendimiento del sistema mediante la ejecución de las pruebas funcionales mencionadas anteriormente. Las pruebas se realizaron </w:t>
+      </w:r>
+      <w:r>
+        <w:rPr>
+          <w:rFonts w:ascii="Times New Roman" w:hAnsi="Times New Roman" w:cs="Times New Roman"/>
+        </w:rPr>
+        <w:t xml:space="preserve">teniendo en cuenta la aplicación de los índices </w:t>
       </w:r>
       <w:r>
         <w:rPr>
@@ -1816,7 +1463,6 @@
         </w:rPr>
         <w:t>:</w:t>
       </w:r>
-      <w:proofErr w:type="gramEnd"/>
     </w:p>
     <w:p>
       <w:pPr>
@@ -1918,21 +1564,7 @@
         <w:rPr>
           <w:rFonts w:ascii="Times New Roman" w:hAnsi="Times New Roman" w:cs="Times New Roman"/>
         </w:rPr>
-        <w:t xml:space="preserve"> un </w:t>
-      </w:r>
-      <w:proofErr w:type="spellStart"/>
-      <w:r>
-        <w:rPr>
-          <w:rFonts w:ascii="Times New Roman" w:hAnsi="Times New Roman" w:cs="Times New Roman"/>
-        </w:rPr>
-        <w:t>airport</w:t>
-      </w:r>
-      <w:proofErr w:type="spellEnd"/>
-      <w:r>
-        <w:rPr>
-          <w:rFonts w:ascii="Times New Roman" w:hAnsi="Times New Roman" w:cs="Times New Roman"/>
-        </w:rPr>
-        <w:t xml:space="preserve">. Estas funcionalidades no llegan a tardar </w:t>
+        <w:t xml:space="preserve"> un airport. Estas funcionalidades no llegan a tardar </w:t>
       </w:r>
       <w:r>
         <w:rPr>
@@ -2204,21 +1836,7 @@
         <w:rPr>
           <w:rFonts w:ascii="Times New Roman" w:hAnsi="Times New Roman" w:cs="Times New Roman"/>
         </w:rPr>
-        <w:t xml:space="preserve"> un </w:t>
-      </w:r>
-      <w:proofErr w:type="spellStart"/>
-      <w:r>
-        <w:rPr>
-          <w:rFonts w:ascii="Times New Roman" w:hAnsi="Times New Roman" w:cs="Times New Roman"/>
-        </w:rPr>
-        <w:t>airport</w:t>
-      </w:r>
-      <w:proofErr w:type="spellEnd"/>
-      <w:r>
-        <w:rPr>
-          <w:rFonts w:ascii="Times New Roman" w:hAnsi="Times New Roman" w:cs="Times New Roman"/>
-        </w:rPr>
-        <w:t>. Por otro lado</w:t>
+        <w:t xml:space="preserve"> un airport. Por otro lado</w:t>
       </w:r>
       <w:r>
         <w:rPr>
@@ -2612,21 +2230,7 @@
         <w:rPr>
           <w:rFonts w:ascii="Times New Roman" w:hAnsi="Times New Roman" w:cs="Times New Roman"/>
         </w:rPr>
-        <w:t>Como se puede apreciar el p-</w:t>
-      </w:r>
-      <w:proofErr w:type="spellStart"/>
-      <w:r>
-        <w:rPr>
-          <w:rFonts w:ascii="Times New Roman" w:hAnsi="Times New Roman" w:cs="Times New Roman"/>
-        </w:rPr>
-        <w:t>value</w:t>
-      </w:r>
-      <w:proofErr w:type="spellEnd"/>
-      <w:r>
-        <w:rPr>
-          <w:rFonts w:ascii="Times New Roman" w:hAnsi="Times New Roman" w:cs="Times New Roman"/>
-        </w:rPr>
-        <w:t xml:space="preserve"> obtenido del Z-test es </w:t>
+        <w:t xml:space="preserve">Como se puede apreciar el p-value obtenido del Z-test es </w:t>
       </w:r>
       <w:r>
         <w:rPr>
@@ -2719,21 +2323,7 @@
         <w:rPr>
           <w:rFonts w:ascii="Times New Roman" w:hAnsi="Times New Roman" w:cs="Times New Roman"/>
         </w:rPr>
-        <w:t xml:space="preserve"> </w:t>
-      </w:r>
-      <w:proofErr w:type="spellStart"/>
-      <w:r>
-        <w:rPr>
-          <w:rFonts w:ascii="Times New Roman" w:hAnsi="Times New Roman" w:cs="Times New Roman"/>
-        </w:rPr>
-        <w:t>airport</w:t>
-      </w:r>
-      <w:proofErr w:type="spellEnd"/>
-      <w:r>
-        <w:rPr>
-          <w:rFonts w:ascii="Times New Roman" w:hAnsi="Times New Roman" w:cs="Times New Roman"/>
-        </w:rPr>
-        <w:t xml:space="preserve"> de la tarea grupal</w:t>
+        <w:t xml:space="preserve"> airport de la tarea grupal</w:t>
       </w:r>
       <w:r>
         <w:rPr>

</xml_diff>